<commit_message>
updates to readme file
</commit_message>
<xml_diff>
--- a/NRSA Fish QA Procedure.docx
+++ b/NRSA Fish QA Procedure.docx
@@ -15,7 +15,21 @@
           <w:b/>
           <w:bCs/>
         </w:rPr>
-        <w:t>National Rivers and Stream Assessment Fish Assemblage Quality Assurance Protocol</w:t>
+        <w:t xml:space="preserve">National Rivers and Stream Assessment Fish Assemblage Quality Assurance </w:t>
+      </w:r>
+      <w:r>
+        <w:rPr>
+          <w:b/>
+          <w:bCs/>
+        </w:rPr>
+        <w:t xml:space="preserve">Procedure </w:t>
+      </w:r>
+      <w:r>
+        <w:rPr>
+          <w:b/>
+          <w:bCs/>
+        </w:rPr>
+        <w:t>2023-2024</w:t>
       </w:r>
       <w:r>
         <w:rPr>
@@ -33,32 +47,121 @@
           <w:bCs/>
         </w:rPr>
       </w:pPr>
-      <w:r>
-        <w:rPr>
-          <w:b/>
-          <w:bCs/>
-        </w:rPr>
-        <w:t>Darin Kopp, Richard Mitchell, Louis Reynolds, and Dave Peck</w:t>
-      </w:r>
     </w:p>
     <w:p>
       <w:pPr>
         <w:jc w:val="center"/>
-      </w:pPr>
+        <w:rPr>
+          <w:b/>
+          <w:bCs/>
+        </w:rPr>
+      </w:pPr>
+      <w:r>
+        <w:rPr>
+          <w:b/>
+          <w:bCs/>
+        </w:rPr>
+        <w:t>Darin Kopp, Richard Mitchell, Louis Reynolds, and Dave Peck</w:t>
+      </w:r>
     </w:p>
     <w:p>
       <w:pPr>
-        <w:jc w:val="center"/>
+        <w:rPr>
+          <w:b/>
+          <w:bCs/>
+        </w:rPr>
+      </w:pPr>
+    </w:p>
+    <w:p>
+      <w:r>
+        <w:rPr>
+          <w:b/>
+          <w:bCs/>
+        </w:rPr>
+        <w:t>Background:</w:t>
+      </w:r>
+      <w:r>
+        <w:t xml:space="preserve"> </w:t>
+      </w:r>
+      <w:r>
+        <w:t>Fish assemblages are a key indicator of biological integrity</w:t>
+      </w:r>
+      <w:r>
+        <w:t xml:space="preserve"> and water quality</w:t>
+      </w:r>
+      <w:r>
+        <w:t xml:space="preserve"> surveyed by the National Rivers and Streams Assessment. Technical Reports and Field and Laboratory Manuals provide critical details about how these data are collected. This document and associated scripts outline the </w:t>
+      </w:r>
+      <w:r>
+        <w:t xml:space="preserve">QA/QC </w:t>
+      </w:r>
+      <w:r>
+        <w:t>procedure</w:t>
+      </w:r>
+      <w:r>
+        <w:t xml:space="preserve"> used</w:t>
+      </w:r>
+      <w:r>
+        <w:t xml:space="preserve"> to ensure the data</w:t>
+      </w:r>
+      <w:r>
+        <w:t xml:space="preserve"> reported by field crews</w:t>
+      </w:r>
+      <w:r>
+        <w:t xml:space="preserve"> are of the highest quality</w:t>
+      </w:r>
+      <w:r>
+        <w:t xml:space="preserve"> for</w:t>
+      </w:r>
+      <w:r>
+        <w:t xml:space="preserve"> use in</w:t>
+      </w:r>
+      <w:r>
+        <w:t xml:space="preserve"> biological assessment</w:t>
+      </w:r>
+      <w:r>
+        <w:t xml:space="preserve">. </w:t>
+      </w:r>
+      <w:r>
+        <w:t>This is a semi-automated procedure with three modules that efficiently identif</w:t>
+      </w:r>
+      <w:r>
+        <w:t>ies</w:t>
+      </w:r>
+      <w:r>
+        <w:t xml:space="preserve"> and correct</w:t>
+      </w:r>
+      <w:r>
+        <w:t>s</w:t>
+      </w:r>
+      <w:r>
+        <w:t xml:space="preserve"> inconsistencies or errors in the data (Figure 1). </w:t>
+      </w:r>
+    </w:p>
+    <w:p>
+      <w:pPr>
+        <w:rPr>
+          <w:b/>
+          <w:bCs/>
+        </w:rPr>
+      </w:pPr>
+    </w:p>
+    <w:p>
+      <w:pPr>
+        <w:rPr>
+          <w:b/>
+          <w:bCs/>
+        </w:rPr>
       </w:pPr>
       <w:r>
         <w:rPr>
           <w:noProof/>
         </w:rPr>
         <w:drawing>
-          <wp:inline distT="0" distB="0" distL="0" distR="0" wp14:anchorId="4F97533D" wp14:editId="38F4C21E">
-            <wp:extent cx="3952875" cy="2175771"/>
-            <wp:effectExtent l="0" t="0" r="0" b="0"/>
-            <wp:docPr id="524159025" name="Picture 1" descr="Diagram&#10;&#10;Description automatically generated"/>
+          <wp:inline distT="0" distB="0" distL="0" distR="0" wp14:anchorId="3AEA0E40" wp14:editId="49C0205C">
+            <wp:extent cx="5943600" cy="3159125"/>
+            <wp:effectExtent l="0" t="0" r="0" b="3175"/>
+            <wp:docPr id="370158835" name="Picture 1"/>
             <wp:cNvGraphicFramePr>
               <a:graphicFrameLocks xmlns:a="http://schemas.openxmlformats.org/drawingml/2006/main" noChangeAspect="1"/>
             </wp:cNvGraphicFramePr>
@@ -66,7 +169,7 @@
               <a:graphicData uri="http://schemas.openxmlformats.org/drawingml/2006/picture">
                 <pic:pic xmlns:pic="http://schemas.openxmlformats.org/drawingml/2006/picture">
                   <pic:nvPicPr>
-                    <pic:cNvPr id="524159025" name="Picture 1" descr="Diagram&#10;&#10;Description automatically generated"/>
+                    <pic:cNvPr id="370158835" name="Picture 370158835"/>
                     <pic:cNvPicPr/>
                   </pic:nvPicPr>
                   <pic:blipFill>
@@ -84,7 +187,7 @@
                   <pic:spPr>
                     <a:xfrm>
                       <a:off x="0" y="0"/>
-                      <a:ext cx="3963815" cy="2181793"/>
+                      <a:ext cx="5943600" cy="3159125"/>
                     </a:xfrm>
                     <a:prstGeom prst="rect">
                       <a:avLst/>
@@ -104,6 +207,13 @@
           <w:bCs/>
         </w:rPr>
       </w:pPr>
+      <w:r>
+        <w:rPr>
+          <w:b/>
+          <w:bCs/>
+        </w:rPr>
+        <w:t xml:space="preserve">Figure 1: Schematic of QA procedure.  </w:t>
+      </w:r>
     </w:p>
     <w:p>
       <w:pPr>
@@ -117,703 +227,149 @@
           <w:b/>
           <w:bCs/>
         </w:rPr>
-        <w:t xml:space="preserve">1) </w:t>
-      </w:r>
-      <w:r>
-        <w:rPr>
-          <w:b/>
-          <w:bCs/>
-        </w:rPr>
         <w:t>Name Reconciliation</w:t>
+      </w:r>
+      <w:r>
+        <w:rPr>
+          <w:b/>
+          <w:bCs/>
+        </w:rPr>
+        <w:t xml:space="preserve">: </w:t>
+      </w:r>
+      <w:r>
+        <w:t xml:space="preserve">The name reconciliation module harmonizes field identifications with the NRSA taxa list. Any identifications that were unknown or not easily reconciled were sent to the field crew for comment. </w:t>
+      </w:r>
+      <w:r>
+        <w:t xml:space="preserve">If </w:t>
+      </w:r>
+      <w:r>
+        <w:t xml:space="preserve">the field crew indicated that </w:t>
+      </w:r>
+      <w:r>
+        <w:t>updates were made</w:t>
+      </w:r>
+      <w:r>
+        <w:t>,</w:t>
+      </w:r>
+      <w:r>
+        <w:t xml:space="preserve"> correct</w:t>
+      </w:r>
+      <w:r>
+        <w:t>ions</w:t>
+      </w:r>
+      <w:r>
+        <w:t xml:space="preserve"> </w:t>
+      </w:r>
+      <w:r>
+        <w:t xml:space="preserve">are </w:t>
+      </w:r>
+      <w:r>
+        <w:t xml:space="preserve">added to NARS IM. </w:t>
+      </w:r>
+      <w:r>
+        <w:t>Any taxa that were not collected during a previous survey are added to the NRSA taxa list along with their autecology information.</w:t>
+      </w:r>
+      <w:r>
+        <w:rPr>
+          <w:b/>
+          <w:bCs/>
+        </w:rPr>
+        <w:t xml:space="preserve">  </w:t>
       </w:r>
     </w:p>
     <w:p>
       <w:pPr>
-        <w:pStyle w:val="ListParagraph"/>
-        <w:numPr>
-          <w:ilvl w:val="0"/>
-          <w:numId w:val="1"/>
-        </w:numPr>
-      </w:pPr>
-      <w:r>
-        <w:t xml:space="preserve">Fish are identified in the field. Through the app, crews are given common name options from a drop-down menu or can enter the name manually if the taxon has not been recorded in the NRSA database.  </w:t>
+        <w:rPr>
+          <w:b/>
+          <w:bCs/>
+        </w:rPr>
+      </w:pPr>
+      <w:r>
+        <w:rPr>
+          <w:b/>
+          <w:bCs/>
+        </w:rPr>
+        <w:t>S</w:t>
+      </w:r>
+      <w:r>
+        <w:rPr>
+          <w:b/>
+          <w:bCs/>
+        </w:rPr>
+        <w:t>ampling sufficiency</w:t>
+      </w:r>
+      <w:r>
+        <w:rPr>
+          <w:b/>
+          <w:bCs/>
+        </w:rPr>
+        <w:t>:</w:t>
+      </w:r>
+      <w:r>
+        <w:rPr>
+          <w:b/>
+          <w:bCs/>
+        </w:rPr>
+        <w:t xml:space="preserve"> </w:t>
+      </w:r>
+      <w:r>
+        <w:t xml:space="preserve">The sampling sufficiency module ensures that sampling efforts were consistent with the protocol outlined in the Field Manual such that the sampled assemblage is representative of the entire community. </w:t>
+      </w:r>
+      <w:r>
+        <w:t xml:space="preserve"> The categories used are consistent with previous surveys and balances input from field crew, total reach length, reach length fished and number of individuals collected.  </w:t>
+      </w:r>
+      <w:r>
+        <w:t xml:space="preserve">Instances where </w:t>
+      </w:r>
+      <w:r>
+        <w:lastRenderedPageBreak/>
+        <w:t>there was disagreement between the assignment and the value (Y/N) reported by the crews were checked manually.</w:t>
+      </w:r>
+      <w:r>
+        <w:rPr>
+          <w:b/>
+          <w:bCs/>
+        </w:rPr>
+        <w:t xml:space="preserve"> </w:t>
       </w:r>
     </w:p>
     <w:p>
       <w:pPr>
-        <w:pStyle w:val="ListParagraph"/>
-        <w:numPr>
-          <w:ilvl w:val="0"/>
-          <w:numId w:val="1"/>
-        </w:numPr>
-      </w:pPr>
-      <w:r>
-        <w:t>All names for taxa identified in the field must have a matching name in the NRSA Fish autecology file.</w:t>
-      </w:r>
-    </w:p>
-    <w:p>
-      <w:pPr>
-        <w:pStyle w:val="ListParagraph"/>
-        <w:numPr>
-          <w:ilvl w:val="0"/>
-          <w:numId w:val="1"/>
-        </w:numPr>
-      </w:pPr>
-      <w:r>
-        <w:t xml:space="preserve">QA Check: Taxon names assigned in the field could be misspelled or ambiguous. </w:t>
-      </w:r>
-    </w:p>
-    <w:p>
-      <w:pPr>
-        <w:ind w:left="360"/>
-      </w:pPr>
-      <w:r>
-        <w:t xml:space="preserve">Procedure: </w:t>
-      </w:r>
-    </w:p>
-    <w:p>
-      <w:pPr>
-        <w:pStyle w:val="ListParagraph"/>
-        <w:numPr>
-          <w:ilvl w:val="0"/>
-          <w:numId w:val="1"/>
-        </w:numPr>
-      </w:pPr>
-      <w:r>
-        <w:t>Reconcile names - Merge NAME_COM with FINAL_NAME from NRSA Taxa List</w:t>
-      </w:r>
-    </w:p>
-    <w:p>
-      <w:pPr>
-        <w:pStyle w:val="ListParagraph"/>
-        <w:numPr>
-          <w:ilvl w:val="1"/>
-          <w:numId w:val="1"/>
-        </w:numPr>
-      </w:pPr>
-      <w:r>
-        <w:t>Check "Unknown" or unidentified taxa against UNKNOWNS in FINAL_NAME using grep</w:t>
-      </w:r>
-    </w:p>
-    <w:p>
-      <w:pPr>
-        <w:pStyle w:val="ListParagraph"/>
-        <w:numPr>
-          <w:ilvl w:val="2"/>
-          <w:numId w:val="1"/>
-        </w:numPr>
-        <w:rPr>
-          <w:b/>
-          <w:bCs/>
-        </w:rPr>
-      </w:pPr>
-      <w:r>
-        <w:rPr>
-          <w:b/>
-          <w:bCs/>
-        </w:rPr>
-        <w:t xml:space="preserve">Can these be resolved with voucher specimens? </w:t>
-      </w:r>
-    </w:p>
-    <w:p>
-      <w:pPr>
-        <w:pStyle w:val="ListParagraph"/>
-        <w:numPr>
-          <w:ilvl w:val="1"/>
-          <w:numId w:val="1"/>
-        </w:numPr>
-      </w:pPr>
-      <w:r>
-        <w:t xml:space="preserve">Check NAME_COM against most similar taxa listed in FINAL_NAME using </w:t>
-      </w:r>
-    </w:p>
-    <w:p>
-      <w:pPr>
-        <w:pStyle w:val="ListParagraph"/>
-        <w:numPr>
-          <w:ilvl w:val="2"/>
-          <w:numId w:val="1"/>
-        </w:numPr>
-      </w:pPr>
-      <w:r>
-        <w:t xml:space="preserve">Corrected obvious spelling errors </w:t>
-      </w:r>
-    </w:p>
-    <w:p>
-      <w:pPr>
-        <w:pStyle w:val="ListParagraph"/>
-        <w:numPr>
-          <w:ilvl w:val="1"/>
-          <w:numId w:val="1"/>
-        </w:numPr>
-      </w:pPr>
-      <w:r>
-        <w:t xml:space="preserve">Compare </w:t>
-      </w:r>
-      <w:r>
-        <w:t>NAME_COM with taxa previously collected from the state during 1819 NRSA</w:t>
-      </w:r>
-      <w:r>
-        <w:t xml:space="preserve"> survey</w:t>
-      </w:r>
-      <w:r>
-        <w:t xml:space="preserve">. </w:t>
-      </w:r>
-      <w:r>
-        <w:t xml:space="preserve">Given an </w:t>
-      </w:r>
-      <w:r>
-        <w:t xml:space="preserve">ambiguous </w:t>
-      </w:r>
-      <w:r>
-        <w:t xml:space="preserve">taxon (i.e. </w:t>
-      </w:r>
-      <w:r>
-        <w:t>NAME_COM</w:t>
-      </w:r>
-      <w:r>
-        <w:t xml:space="preserve"> could potentially be joined with two names in the NRSA autecology files), if the taxon was collected from the state previously, assume that is the correct name for the ambiguous taxa. </w:t>
-      </w:r>
-    </w:p>
-    <w:p>
-      <w:pPr>
-        <w:pStyle w:val="ListParagraph"/>
-        <w:numPr>
-          <w:ilvl w:val="1"/>
-          <w:numId w:val="1"/>
-        </w:numPr>
-      </w:pPr>
-      <w:r>
-        <w:t xml:space="preserve">Compare </w:t>
-      </w:r>
-      <w:r>
-        <w:t xml:space="preserve">NAME_COM </w:t>
-      </w:r>
-      <w:r>
-        <w:t xml:space="preserve">to </w:t>
-      </w:r>
-      <w:r>
-        <w:t xml:space="preserve">AFS </w:t>
-      </w:r>
-      <w:r>
-        <w:t xml:space="preserve">accepted common </w:t>
-      </w:r>
-      <w:r>
-        <w:t>names (see: Names-of-Fishes-8-Table1.pdf)</w:t>
-      </w:r>
-      <w:r>
-        <w:t xml:space="preserve">. If the common name assigned in the field is also </w:t>
-      </w:r>
-      <w:r>
-        <w:t xml:space="preserve">accepted </w:t>
-      </w:r>
-      <w:r>
-        <w:t xml:space="preserve">by AFS these taxa are added as </w:t>
-      </w:r>
-      <w:r>
-        <w:t xml:space="preserve">new records in </w:t>
-      </w:r>
-      <w:r>
-        <w:t xml:space="preserve">NRSA autecology </w:t>
-      </w:r>
-    </w:p>
-    <w:p>
-      <w:pPr>
-        <w:pStyle w:val="ListParagraph"/>
-        <w:numPr>
-          <w:ilvl w:val="1"/>
-          <w:numId w:val="1"/>
-        </w:numPr>
-      </w:pPr>
-      <w:r>
-        <w:t xml:space="preserve">Identify instances where NAME_COM is different from FINAL_NAME and confirm the name change is appropriate. </w:t>
-      </w:r>
-    </w:p>
-    <w:p>
-      <w:r>
-        <w:t>R-script: “</w:t>
-      </w:r>
-      <w:proofErr w:type="spellStart"/>
-      <w:r>
-        <w:t>Reconcile_Names.R</w:t>
-      </w:r>
-      <w:proofErr w:type="spellEnd"/>
-      <w:r>
-        <w:t>”</w:t>
-      </w:r>
-    </w:p>
-    <w:p>
-      <w:r>
-        <w:lastRenderedPageBreak/>
-        <w:t>Files produced:</w:t>
-      </w:r>
-    </w:p>
-    <w:p>
-      <w:r>
-        <w:t>Reconciled_Taxa_Names.csv</w:t>
-      </w:r>
-      <w:r>
-        <w:t xml:space="preserve"> – List of record with TAXA_ID assignments from NRSA Autecology dataset</w:t>
-      </w:r>
-    </w:p>
-    <w:p>
-      <w:r>
-        <w:t>Check_Taxa_NRSA_Reconciled_Names_2023.csv</w:t>
-      </w:r>
-      <w:r>
-        <w:t xml:space="preserve"> – List of records with different NAME_COM and FINAL_NAMES</w:t>
+        <w:rPr>
+          <w:b/>
+          <w:bCs/>
+        </w:rPr>
+      </w:pPr>
+      <w:r>
+        <w:rPr>
+          <w:b/>
+          <w:bCs/>
+        </w:rPr>
+        <w:t xml:space="preserve">Range and Nativeness Checks: </w:t>
+      </w:r>
+      <w:r>
+        <w:t xml:space="preserve">The </w:t>
+      </w:r>
+      <w:r>
+        <w:t>r</w:t>
+      </w:r>
+      <w:r>
+        <w:t xml:space="preserve">ange and nativeness checks determine whether a specimen identified in the field was consistent with its known range and assigned native/nonnative status for each species at the HUC8 level. </w:t>
+      </w:r>
+      <w:r>
+        <w:t xml:space="preserve">This module first created a table </w:t>
+      </w:r>
+      <w:r>
+        <w:t>from NAS, NATURESERVE and previous NRSA surveys</w:t>
+      </w:r>
+      <w:r>
+        <w:t xml:space="preserve"> containing all species occurrences and HUC8 combinations and the native/nonnative status. The script then iteratively compared each 2324 occurrence to the table leveraging nested hydrologic unit codes. </w:t>
+      </w:r>
+      <w:r>
+        <w:t xml:space="preserve">Any 2324 occurrences that could not be matched to the nativeness table were manually checked using all available resources. </w:t>
       </w:r>
     </w:p>
     <w:p/>
-    <w:p>
-      <w:pPr>
-        <w:rPr>
-          <w:b/>
-          <w:bCs/>
-        </w:rPr>
-      </w:pPr>
-      <w:r>
-        <w:rPr>
-          <w:b/>
-          <w:bCs/>
-        </w:rPr>
-        <w:t xml:space="preserve">2) </w:t>
-      </w:r>
-      <w:r>
-        <w:rPr>
-          <w:b/>
-          <w:bCs/>
-        </w:rPr>
-        <w:t>Range Checks and Nativeness</w:t>
-      </w:r>
-    </w:p>
-    <w:p>
-      <w:pPr>
-        <w:pStyle w:val="ListParagraph"/>
-        <w:numPr>
-          <w:ilvl w:val="0"/>
-          <w:numId w:val="1"/>
-        </w:numPr>
-      </w:pPr>
-      <w:r>
-        <w:t xml:space="preserve">Fish names assigned in the field could </w:t>
-      </w:r>
-      <w:r>
-        <w:t>misidentified or non-native. Often field crews do not indicate whether a taxon is introduced. Native status is used to calculate MMI and assigned at the HUC8 scale.</w:t>
-      </w:r>
-    </w:p>
-    <w:p>
-      <w:pPr>
-        <w:pStyle w:val="ListParagraph"/>
-      </w:pPr>
-      <w:r>
-        <w:t xml:space="preserve"> </w:t>
-      </w:r>
-    </w:p>
-    <w:p>
-      <w:pPr>
-        <w:pStyle w:val="ListParagraph"/>
-        <w:numPr>
-          <w:ilvl w:val="0"/>
-          <w:numId w:val="1"/>
-        </w:numPr>
-      </w:pPr>
-      <w:r>
-        <w:t xml:space="preserve">QA Check: Compare fish collected and identified in the field with native range shapefiles provided by NatureServe and the non-indigenous aquatic species (NAS) database from USGS.  </w:t>
-      </w:r>
-    </w:p>
-    <w:p>
-      <w:r>
-        <w:t>Procedure:</w:t>
-      </w:r>
-    </w:p>
-    <w:p>
-      <w:pPr>
-        <w:pStyle w:val="ListParagraph"/>
-        <w:numPr>
-          <w:ilvl w:val="0"/>
-          <w:numId w:val="2"/>
-        </w:numPr>
-      </w:pPr>
-      <w:r>
-        <w:t xml:space="preserve">Each site needs to be assigned a HUC8. Some handpicked sites may be missing a HUC8 assignment but this will be fixed with site.info file is finalized. </w:t>
-      </w:r>
-    </w:p>
-    <w:p>
-      <w:pPr>
-        <w:pStyle w:val="ListParagraph"/>
-        <w:numPr>
-          <w:ilvl w:val="0"/>
-          <w:numId w:val="2"/>
-        </w:numPr>
-      </w:pPr>
-      <w:r>
-        <w:t xml:space="preserve">For each species, query </w:t>
-      </w:r>
-      <w:r>
-        <w:t>N</w:t>
-      </w:r>
-      <w:r>
-        <w:t>ature</w:t>
-      </w:r>
-      <w:r>
-        <w:t>S</w:t>
-      </w:r>
-      <w:r>
-        <w:t>erve shapefiles</w:t>
-      </w:r>
-      <w:r>
-        <w:t xml:space="preserve"> stored locally: </w:t>
-      </w:r>
-      <w:r>
-        <w:t>"L:/Public/dpeck/NRSA 2018-19 FISH DATA CLEANUP/NATURESERVE FISH DISTRIBUTION SHAPEFILES 2020/Shapefiles"</w:t>
-      </w:r>
-      <w:r>
-        <w:t xml:space="preserve">, non-native records from NAS and previous NRSA surveys to obtain a list of HUC8 where species is either native, </w:t>
-      </w:r>
-      <w:r>
-        <w:t>non-native,</w:t>
-      </w:r>
-      <w:r>
-        <w:t xml:space="preserve"> or collected previously. </w:t>
-      </w:r>
-    </w:p>
-    <w:p>
-      <w:pPr>
-        <w:pStyle w:val="ListParagraph"/>
-        <w:numPr>
-          <w:ilvl w:val="1"/>
-          <w:numId w:val="1"/>
-        </w:numPr>
-      </w:pPr>
-      <w:r>
-        <w:t xml:space="preserve">API query stalls on a few taxa which will have to be searched manually.  NAS API is also very slow. Consider making a “master list” that contains all HUC8 records for species collected by NRSA. </w:t>
-      </w:r>
-    </w:p>
-    <w:p>
-      <w:pPr>
-        <w:pStyle w:val="ListParagraph"/>
-        <w:numPr>
-          <w:ilvl w:val="1"/>
-          <w:numId w:val="1"/>
-        </w:numPr>
-      </w:pPr>
-      <w:r>
-        <w:t>When a HUC was surveyed during a previous cycle, assign the native/non-native designation. This is essentially leveraging expert opinion from previous NRSA (i.e. Dave Peck et al.)</w:t>
-      </w:r>
-    </w:p>
-    <w:p>
-      <w:pPr>
-        <w:pStyle w:val="ListParagraph"/>
-        <w:numPr>
-          <w:ilvl w:val="0"/>
-          <w:numId w:val="1"/>
-        </w:numPr>
-      </w:pPr>
-      <w:r>
-        <w:t>C</w:t>
-      </w:r>
-      <w:r>
-        <w:t xml:space="preserve">ompare </w:t>
-      </w:r>
-      <w:r>
-        <w:t xml:space="preserve">list </w:t>
-      </w:r>
-      <w:r>
-        <w:t xml:space="preserve">of HUC8's </w:t>
-      </w:r>
-      <w:r>
-        <w:t>with the HUC8 of the</w:t>
-      </w:r>
-      <w:r>
-        <w:t xml:space="preserve"> 2324</w:t>
-      </w:r>
-      <w:r>
-        <w:t xml:space="preserve"> site where the</w:t>
-      </w:r>
-      <w:r>
-        <w:t xml:space="preserve"> tax</w:t>
-      </w:r>
-      <w:r>
-        <w:t>on</w:t>
-      </w:r>
-      <w:r>
-        <w:t xml:space="preserve"> was collected</w:t>
-      </w:r>
-      <w:r>
-        <w:t xml:space="preserve"> and assign native if HUC8 was included in NatureServe Database or Non-native if HUC8 was included in NAS</w:t>
-      </w:r>
-    </w:p>
-    <w:p>
-      <w:pPr>
-        <w:pStyle w:val="ListParagraph"/>
-        <w:numPr>
-          <w:ilvl w:val="1"/>
-          <w:numId w:val="1"/>
-        </w:numPr>
-      </w:pPr>
-      <w:r>
-        <w:t>In some cases, a species can be assigned both native and non-native because of conflicting sources</w:t>
-      </w:r>
-      <w:r>
-        <w:t>/information or maybe</w:t>
-      </w:r>
-      <w:r>
-        <w:t xml:space="preserve"> </w:t>
-      </w:r>
-      <w:r>
-        <w:t>s</w:t>
-      </w:r>
-      <w:r>
-        <w:t>pecies could be non-native in some streams within the HUC8</w:t>
-      </w:r>
-      <w:r>
-        <w:t xml:space="preserve"> but native in others</w:t>
-      </w:r>
-      <w:r>
-        <w:t>.</w:t>
-      </w:r>
-      <w:r>
-        <w:t xml:space="preserve"> I think we should handle these as “all or nothing” if it is non-native anywhere in the HUC8 it should be designated as non-native. </w:t>
-      </w:r>
-      <w:r>
-        <w:t xml:space="preserve">  </w:t>
-      </w:r>
-    </w:p>
-    <w:p>
-      <w:pPr>
-        <w:pStyle w:val="ListParagraph"/>
-        <w:numPr>
-          <w:ilvl w:val="0"/>
-          <w:numId w:val="1"/>
-        </w:numPr>
-      </w:pPr>
-      <w:r>
-        <w:t xml:space="preserve">If a HUC8 was not surveyed by a previous survey or included in NatureServe or NAS, aggregate to the HUC6 level, and compare again. </w:t>
-      </w:r>
-    </w:p>
-    <w:p>
-      <w:pPr>
-        <w:pStyle w:val="ListParagraph"/>
-        <w:numPr>
-          <w:ilvl w:val="1"/>
-          <w:numId w:val="1"/>
-        </w:numPr>
-      </w:pPr>
-      <w:r>
-        <w:t xml:space="preserve">This will list all HUC8’s that are nested within a HUC 6 and tally the records. Typically, taxa in neighboring HUC8s are all either Non-native or native but we’ll have to handle conflicting assignments. </w:t>
-      </w:r>
-    </w:p>
-    <w:p>
-      <w:pPr>
-        <w:pStyle w:val="ListParagraph"/>
-        <w:numPr>
-          <w:ilvl w:val="0"/>
-          <w:numId w:val="1"/>
-        </w:numPr>
-      </w:pPr>
-      <w:r>
-        <w:t>If no records were provided for HUC6 aggregation, the</w:t>
-      </w:r>
-      <w:r>
-        <w:t>n</w:t>
-      </w:r>
-      <w:r>
-        <w:t xml:space="preserve"> used the INTRODUCED column value given by field crew</w:t>
-      </w:r>
-      <w:r>
-        <w:t xml:space="preserve">. </w:t>
-      </w:r>
-    </w:p>
-    <w:p>
-      <w:pPr>
-        <w:pStyle w:val="ListParagraph"/>
-        <w:numPr>
-          <w:ilvl w:val="0"/>
-          <w:numId w:val="1"/>
-        </w:numPr>
-      </w:pPr>
-      <w:r>
-        <w:t>M</w:t>
-      </w:r>
-      <w:r>
-        <w:t>anual</w:t>
-      </w:r>
-      <w:r>
-        <w:t>ly</w:t>
-      </w:r>
-      <w:r>
-        <w:t xml:space="preserve"> check taxa that were unmatched and</w:t>
-      </w:r>
-      <w:r>
-        <w:t>/or</w:t>
-      </w:r>
-      <w:r>
-        <w:t xml:space="preserve"> </w:t>
-      </w:r>
-      <w:r>
-        <w:t xml:space="preserve">have </w:t>
-      </w:r>
-      <w:r>
-        <w:t xml:space="preserve">conflicting assignments. </w:t>
-      </w:r>
-    </w:p>
-    <w:p>
-      <w:pPr>
-        <w:pStyle w:val="ListParagraph"/>
-        <w:numPr>
-          <w:ilvl w:val="1"/>
-          <w:numId w:val="1"/>
-        </w:numPr>
-      </w:pPr>
-      <w:r>
-        <w:lastRenderedPageBreak/>
-        <w:t xml:space="preserve">Unmatched taxa could be due to a name change between shapefile and </w:t>
-      </w:r>
-      <w:r>
-        <w:t xml:space="preserve">scientific </w:t>
-      </w:r>
-      <w:r>
-        <w:t xml:space="preserve">name. In the future explore options to harmonize names to most recent accepted name. </w:t>
-      </w:r>
-    </w:p>
-    <w:p>
-      <w:r>
-        <w:t xml:space="preserve">R-script: </w:t>
-      </w:r>
-      <w:proofErr w:type="spellStart"/>
-      <w:r>
-        <w:t>Range_Check.R</w:t>
-      </w:r>
-      <w:proofErr w:type="spellEnd"/>
-    </w:p>
-    <w:p>
-      <w:pPr>
-        <w:rPr>
-          <w:b/>
-          <w:bCs/>
-        </w:rPr>
-      </w:pPr>
-    </w:p>
-    <w:p>
-      <w:pPr>
-        <w:rPr>
-          <w:b/>
-          <w:bCs/>
-        </w:rPr>
-      </w:pPr>
-      <w:r>
-        <w:rPr>
-          <w:b/>
-          <w:bCs/>
-        </w:rPr>
-        <w:t xml:space="preserve">3) </w:t>
-      </w:r>
-      <w:r>
-        <w:rPr>
-          <w:b/>
-          <w:bCs/>
-        </w:rPr>
-        <w:t>Evaluate Fish Info</w:t>
-      </w:r>
-      <w:r>
-        <w:rPr>
-          <w:b/>
-          <w:bCs/>
-        </w:rPr>
-        <w:t xml:space="preserve"> and </w:t>
-      </w:r>
-      <w:r>
-        <w:rPr>
-          <w:b/>
-          <w:bCs/>
-        </w:rPr>
-        <w:t>Sampling sufficiency</w:t>
-      </w:r>
-      <w:r>
-        <w:rPr>
-          <w:b/>
-          <w:bCs/>
-        </w:rPr>
-        <w:t xml:space="preserve"> (Need to consult with </w:t>
-      </w:r>
-      <w:r>
-        <w:rPr>
-          <w:b/>
-          <w:bCs/>
-        </w:rPr>
-        <w:t>Dave Peck/</w:t>
-      </w:r>
-      <w:r>
-        <w:rPr>
-          <w:rStyle w:val="normaltextrun"/>
-          <w:rFonts w:ascii="Calibri" w:hAnsi="Calibri" w:cs="Calibri"/>
-          <w:b/>
-          <w:bCs/>
-          <w:color w:val="000000"/>
-        </w:rPr>
-        <w:t>Gregg </w:t>
-      </w:r>
-      <w:proofErr w:type="spellStart"/>
-      <w:r>
-        <w:rPr>
-          <w:rStyle w:val="spellingerror"/>
-          <w:rFonts w:ascii="Calibri" w:hAnsi="Calibri" w:cs="Calibri"/>
-          <w:b/>
-          <w:bCs/>
-          <w:color w:val="000000"/>
-        </w:rPr>
-        <w:t>Lomnicky</w:t>
-      </w:r>
-      <w:proofErr w:type="spellEnd"/>
-      <w:r>
-        <w:rPr>
-          <w:rStyle w:val="spellingerror"/>
-          <w:rFonts w:ascii="Calibri" w:hAnsi="Calibri" w:cs="Calibri"/>
-          <w:color w:val="000000"/>
-        </w:rPr>
-        <w:t>)</w:t>
-      </w:r>
-      <w:r>
-        <w:rPr>
-          <w:b/>
-          <w:bCs/>
-        </w:rPr>
-        <w:t xml:space="preserve"> </w:t>
-      </w:r>
-    </w:p>
-    <w:p>
-      <w:pPr>
-        <w:pStyle w:val="ListParagraph"/>
-        <w:numPr>
-          <w:ilvl w:val="0"/>
-          <w:numId w:val="4"/>
-        </w:numPr>
-      </w:pPr>
-      <w:r>
-        <w:t xml:space="preserve">Ensure methods are appropriate for the stream width. </w:t>
-      </w:r>
-    </w:p>
-    <w:p>
-      <w:pPr>
-        <w:pStyle w:val="ListParagraph"/>
-        <w:numPr>
-          <w:ilvl w:val="0"/>
-          <w:numId w:val="3"/>
-        </w:numPr>
-      </w:pPr>
-      <w:r>
-        <w:t>Determine sampling sufficiency</w:t>
-      </w:r>
-      <w:r>
-        <w:t>: number of individuals collected, or percent of reach fished.</w:t>
-      </w:r>
-    </w:p>
-    <w:p>
-      <w:r>
-        <w:t>R-script: In Progress</w:t>
-      </w:r>
-    </w:p>
     <w:sectPr>
       <w:pgSz w:w="12240" w:h="15840"/>
       <w:pgMar w:top="1440" w:right="1440" w:bottom="1440" w:left="1440" w:header="720" w:footer="720" w:gutter="0"/>

</xml_diff>

<commit_message>
add subdirectory for R code
</commit_message>
<xml_diff>
--- a/NRSA Fish QA Procedure.docx
+++ b/NRSA Fish QA Procedure.docx
@@ -10,6 +10,7 @@
           <w:bCs/>
         </w:rPr>
       </w:pPr>
+      <w:bookmarkStart w:id="0" w:name="_Hlk196748002"/>
       <w:r>
         <w:rPr>
           <w:b/>
@@ -61,7 +62,21 @@
           <w:b/>
           <w:bCs/>
         </w:rPr>
-        <w:t>Darin Kopp, Richard Mitchell, Louis Reynolds, and Dave Peck</w:t>
+        <w:t xml:space="preserve">Darin Kopp, Richard Mitchell, Louis Reynolds, </w:t>
+      </w:r>
+      <w:r>
+        <w:rPr>
+          <w:b/>
+          <w:bCs/>
+        </w:rPr>
+        <w:t xml:space="preserve">Karen Blocksom Michelle Gover, </w:t>
+      </w:r>
+      <w:r>
+        <w:rPr>
+          <w:b/>
+          <w:bCs/>
+        </w:rPr>
+        <w:t>and Dave Peck</w:t>
       </w:r>
     </w:p>
     <w:p>
@@ -84,60 +99,181 @@
         <w:t xml:space="preserve"> </w:t>
       </w:r>
       <w:r>
-        <w:t>Fish assemblages are a key indicator of biological integrity</w:t>
+        <w:t>Fish are</w:t>
+      </w:r>
+      <w:r>
+        <w:t xml:space="preserve"> ecologically and economically important components of aquatic ecosystems and serve</w:t>
+      </w:r>
+      <w:r>
+        <w:t xml:space="preserve"> a</w:t>
+      </w:r>
+      <w:r>
+        <w:t>s</w:t>
+      </w:r>
+      <w:r>
+        <w:t xml:space="preserve"> key indicator</w:t>
+      </w:r>
+      <w:r>
+        <w:t>s</w:t>
+      </w:r>
+      <w:r>
+        <w:t xml:space="preserve"> of </w:t>
+      </w:r>
+      <w:r>
+        <w:t xml:space="preserve">overall </w:t>
+      </w:r>
+      <w:r>
+        <w:t>biological integrity</w:t>
       </w:r>
       <w:r>
         <w:t xml:space="preserve"> and water quality</w:t>
       </w:r>
       <w:r>
-        <w:t xml:space="preserve"> surveyed by the National Rivers and Streams Assessment. Technical Reports and Field and Laboratory Manuals provide critical details about how these data are collected. This document and associated scripts outline the </w:t>
-      </w:r>
-      <w:r>
-        <w:t xml:space="preserve">QA/QC </w:t>
-      </w:r>
-      <w:r>
-        <w:t>procedure</w:t>
-      </w:r>
-      <w:r>
-        <w:t xml:space="preserve"> used</w:t>
-      </w:r>
-      <w:r>
-        <w:t xml:space="preserve"> to ensure the data</w:t>
-      </w:r>
-      <w:r>
-        <w:t xml:space="preserve"> reported by field crews</w:t>
-      </w:r>
-      <w:r>
-        <w:t xml:space="preserve"> are of the highest quality</w:t>
-      </w:r>
-      <w:r>
-        <w:t xml:space="preserve"> for</w:t>
-      </w:r>
-      <w:r>
-        <w:t xml:space="preserve"> use in</w:t>
-      </w:r>
-      <w:r>
-        <w:t xml:space="preserve"> biological assessment</w:t>
-      </w:r>
-      <w:r>
-        <w:t xml:space="preserve">. </w:t>
-      </w:r>
-      <w:r>
-        <w:t>This is a semi-automated procedure with three modules that efficiently identif</w:t>
-      </w:r>
-      <w:r>
-        <w:t>ies</w:t>
-      </w:r>
-      <w:r>
-        <w:t xml:space="preserve"> and correct</w:t>
-      </w:r>
-      <w:r>
-        <w:t>s</w:t>
-      </w:r>
-      <w:r>
-        <w:t xml:space="preserve"> inconsistencies or errors in the data (Figure 1). </w:t>
+        <w:t>. Every five years, beginning in 2008,</w:t>
+      </w:r>
+      <w:r>
+        <w:t xml:space="preserve"> </w:t>
+      </w:r>
+      <w:r>
+        <w:t>the United States Environmental Protection Agency in partnership with States and Tribes survey</w:t>
+      </w:r>
+      <w:r>
+        <w:t xml:space="preserve"> </w:t>
+      </w:r>
+      <w:r>
+        <w:t>approximately 2,000 fish assemblages across the contiguous United States as part of the</w:t>
+      </w:r>
+      <w:r>
+        <w:t xml:space="preserve"> National Rivers and Streams Assessment</w:t>
+      </w:r>
+      <w:r>
+        <w:t xml:space="preserve"> (NRSA)</w:t>
+      </w:r>
+      <w:r>
+        <w:t>.</w:t>
+      </w:r>
+      <w:r>
+        <w:t xml:space="preserve"> </w:t>
+      </w:r>
+      <w:r>
+        <w:t xml:space="preserve">The most recent survey was completed in 2023-2024 and consisted of </w:t>
+      </w:r>
+      <w:r>
+        <w:t xml:space="preserve">95 field crews identifying 20,335 specimens from 1,755 locations. </w:t>
+      </w:r>
+      <w:r>
+        <w:t>For monitoring data to be useful for condition assessments, research, and decision making</w:t>
+      </w:r>
+      <w:r>
+        <w:t>,</w:t>
+      </w:r>
+      <w:r>
+        <w:t xml:space="preserve"> it needs to be of the greatest quality. </w:t>
+      </w:r>
+      <w:r>
+        <w:t>This presentation focuses on</w:t>
+      </w:r>
+      <w:r>
+        <w:t xml:space="preserve"> introducing NRSA and</w:t>
+      </w:r>
+      <w:r>
+        <w:t xml:space="preserve"> the</w:t>
+      </w:r>
+      <w:r>
+        <w:t xml:space="preserve"> fish assemblage data and</w:t>
+      </w:r>
+      <w:r>
+        <w:t xml:space="preserve"> the development and implementation of a semi-automated </w:t>
+      </w:r>
+      <w:r>
+        <w:t xml:space="preserve">quality assurance protocol to ensure the quality of these </w:t>
+      </w:r>
+      <w:r>
+        <w:t>data</w:t>
+      </w:r>
+      <w:r>
+        <w:t>.</w:t>
+      </w:r>
+      <w:r>
+        <w:t xml:space="preserve"> </w:t>
+      </w:r>
+      <w:r>
+        <w:t>A f</w:t>
+      </w:r>
+      <w:r>
+        <w:t>uzzy matching</w:t>
+      </w:r>
+      <w:r>
+        <w:t xml:space="preserve"> routine</w:t>
+      </w:r>
+      <w:r>
+        <w:t xml:space="preserve"> was use</w:t>
+      </w:r>
+      <w:r>
+        <w:t>ful</w:t>
+      </w:r>
+      <w:r>
+        <w:t xml:space="preserve"> </w:t>
+      </w:r>
+      <w:r>
+        <w:t xml:space="preserve">for </w:t>
+      </w:r>
+      <w:r>
+        <w:t>reconcil</w:t>
+      </w:r>
+      <w:r>
+        <w:t>ing</w:t>
+      </w:r>
+      <w:r>
+        <w:t xml:space="preserve"> </w:t>
+      </w:r>
+      <w:r>
+        <w:t>spelling errors</w:t>
+      </w:r>
+      <w:r>
+        <w:t xml:space="preserve"> found in taxonomic names</w:t>
+      </w:r>
+      <w:r>
+        <w:t xml:space="preserve"> and an independent taxonomist verified</w:t>
+      </w:r>
+      <w:r>
+        <w:t xml:space="preserve"> </w:t>
+      </w:r>
+      <w:r>
+        <w:t>88%</w:t>
+      </w:r>
+      <w:r>
+        <w:t xml:space="preserve"> </w:t>
+      </w:r>
+      <w:r>
+        <w:t xml:space="preserve">(n = </w:t>
+      </w:r>
+      <w:r>
+        <w:t>2,033 voucher specimens</w:t>
+      </w:r>
+      <w:r>
+        <w:t>)</w:t>
+      </w:r>
+      <w:r>
+        <w:t xml:space="preserve"> of the field identifications. </w:t>
+      </w:r>
+      <w:r>
+        <w:t xml:space="preserve">Site conditions, including permit restrictions, prevented </w:t>
+      </w:r>
+      <w:r>
+        <w:t xml:space="preserve">samples from being collected at </w:t>
+      </w:r>
+      <w:r>
+        <w:t>432 sites</w:t>
+      </w:r>
+      <w:r>
+        <w:t xml:space="preserve"> and native/non-native status was assigned to all fishes</w:t>
+      </w:r>
+      <w:r>
+        <w:t xml:space="preserve"> by leveraging several existing databases. Fish assemblage data was then aggregated into a Multi-Metric Index to evaluate condition. </w:t>
       </w:r>
     </w:p>
+    <w:bookmarkEnd w:id="0"/>
     <w:p>
       <w:pPr>
         <w:rPr>
@@ -237,7 +373,11 @@
         <w:t xml:space="preserve">: </w:t>
       </w:r>
       <w:r>
-        <w:t xml:space="preserve">The name reconciliation module harmonizes field identifications with the NRSA taxa list. Any identifications that were unknown or not easily reconciled were sent to the field crew for comment. </w:t>
+        <w:t xml:space="preserve">The name reconciliation module harmonizes field identifications with the NRSA taxa list. Any identifications that were unknown or not easily reconciled were sent to the field crew for </w:t>
+      </w:r>
+      <w:r>
+        <w:lastRenderedPageBreak/>
+        <w:t xml:space="preserve">comment. </w:t>
       </w:r>
       <w:r>
         <w:t xml:space="preserve">If </w:t>
@@ -313,17 +453,18 @@
         <w:t xml:space="preserve"> </w:t>
       </w:r>
       <w:r>
-        <w:t xml:space="preserve">The sampling sufficiency module ensures that sampling efforts were consistent with the protocol outlined in the Field Manual such that the sampled assemblage is representative of the entire community. </w:t>
-      </w:r>
-      <w:r>
-        <w:t xml:space="preserve"> The categories used are consistent with previous surveys and balances input from field crew, total reach length, reach length fished and number of individuals collected.  </w:t>
-      </w:r>
-      <w:r>
-        <w:t xml:space="preserve">Instances where </w:t>
-      </w:r>
-      <w:r>
-        <w:lastRenderedPageBreak/>
-        <w:t>there was disagreement between the assignment and the value (Y/N) reported by the crews were checked manually.</w:t>
+        <w:t xml:space="preserve">The sampling sufficiency module ensures that sampling efforts were consistent with the protocol outlined in the Field Manual such that the </w:t>
+      </w:r>
+      <w:bookmarkStart w:id="1" w:name="_Hlk196742597"/>
+      <w:r>
+        <w:t>sampled assemblage is representative of the entire community</w:t>
+      </w:r>
+      <w:bookmarkEnd w:id="1"/>
+      <w:r>
+        <w:t xml:space="preserve">.  The categories used are consistent with previous surveys and balances input from field crew, total reach length, reach length fished and number of individuals collected.  </w:t>
+      </w:r>
+      <w:r>
+        <w:t>Instances where there was disagreement between the assignment and the value (Y/N) reported by the crews were checked manually.</w:t>
       </w:r>
       <w:r>
         <w:rPr>
@@ -357,13 +498,7 @@
         <w:t xml:space="preserve">ange and nativeness checks determine whether a specimen identified in the field was consistent with its known range and assigned native/nonnative status for each species at the HUC8 level. </w:t>
       </w:r>
       <w:r>
-        <w:t xml:space="preserve">This module first created a table </w:t>
-      </w:r>
-      <w:r>
-        <w:t>from NAS, NATURESERVE and previous NRSA surveys</w:t>
-      </w:r>
-      <w:r>
-        <w:t xml:space="preserve"> containing all species occurrences and HUC8 combinations and the native/nonnative status. The script then iteratively compared each 2324 occurrence to the table leveraging nested hydrologic unit codes. </w:t>
+        <w:t xml:space="preserve">This module first created a table from NAS, NATURESERVE and previous NRSA surveys containing all species occurrences and HUC8 combinations and the native/nonnative status. The script then iteratively compared each 2324 occurrence to the table leveraging nested hydrologic unit codes. </w:t>
       </w:r>
       <w:r>
         <w:t xml:space="preserve">Any 2324 occurrences that could not be matched to the nativeness table were manually checked using all available resources. </w:t>

</xml_diff>